<commit_message>
-added scripts_to_create_DB -updated u06/Data_needed.docx
</commit_message>
<xml_diff>
--- a/u06/Data_needed.docx
+++ b/u06/Data_needed.docx
@@ -49,7 +49,16 @@
         <w:t>-Partei + Sitze</w:t>
       </w:r>
     </w:p>
-    <w:p/>
+    <w:p>
+      <w:r>
+        <w:t xml:space="preserve">-View: </w:t>
+      </w:r>
+      <w:proofErr w:type="spellStart"/>
+      <w:r>
+        <w:t>Results_RankedSeatsPerLandesliste_Current</w:t>
+      </w:r>
+      <w:proofErr w:type="spellEnd"/>
+    </w:p>
     <w:p>
       <w:pPr>
         <w:pStyle w:val="berschrift5"/>
@@ -62,6 +71,8 @@
       <w:r>
         <w:t>-Ausgabe</w:t>
       </w:r>
+      <w:bookmarkStart w:id="0" w:name="_GoBack"/>
+      <w:bookmarkEnd w:id="0"/>
     </w:p>
     <w:p>
       <w:r>
@@ -86,19 +97,26 @@
         <w:t>-Abgeordnete: Namen, Partei, Aus welchem Bundesland, DK oder LK + Listenplatz</w:t>
       </w:r>
     </w:p>
-    <w:p/>
+    <w:p>
+      <w:r>
+        <w:t xml:space="preserve">-View: </w:t>
+      </w:r>
+      <w:proofErr w:type="spellStart"/>
+      <w:r>
+        <w:t>Results_</w:t>
+      </w:r>
+      <w:r>
+        <w:t>Delegates</w:t>
+      </w:r>
+      <w:proofErr w:type="spellEnd"/>
+    </w:p>
     <w:p>
       <w:pPr>
         <w:pStyle w:val="berschrift5"/>
       </w:pPr>
       <w:r>
-        <w:t xml:space="preserve">03 </w:t>
-      </w:r>
-      <w:proofErr w:type="gramStart"/>
-      <w:r>
-        <w:t>Wahlkreisübersicht</w:t>
-      </w:r>
-      <w:proofErr w:type="gramEnd"/>
+        <w:t>03 Wahlkreisübersicht</w:t>
+      </w:r>
     </w:p>
     <w:p>
       <w:r>
@@ -226,15 +244,7 @@
         <w:pStyle w:val="berschrift5"/>
       </w:pPr>
       <w:r>
-        <w:t xml:space="preserve">06 </w:t>
-      </w:r>
-      <w:proofErr w:type="gramStart"/>
-      <w:r>
-        <w:t>Knappsten</w:t>
-      </w:r>
-      <w:proofErr w:type="gramEnd"/>
-      <w:r>
-        <w:t xml:space="preserve"> Sieger DK</w:t>
+        <w:t>06 Knappsten Sieger DK</w:t>
       </w:r>
     </w:p>
     <w:p>
@@ -247,21 +257,7 @@
         <w:tab/>
       </w:r>
       <w:r>
-        <w:t>-auf Basis der abs</w:t>
-      </w:r>
-      <w:r>
-        <w:t>olut</w:t>
-      </w:r>
-      <w:r>
-        <w:t xml:space="preserve">en Anzahl der </w:t>
-      </w:r>
-      <w:r>
-        <w:t>S</w:t>
-      </w:r>
-      <w:bookmarkStart w:id="0" w:name="_GoBack"/>
-      <w:bookmarkEnd w:id="0"/>
-      <w:r>
-        <w:t>timmen</w:t>
+        <w:t>-auf Basis der absoluten Anzahl der Stimmen</w:t>
       </w:r>
     </w:p>
     <w:p>
@@ -890,6 +886,119 @@
     </w:lvl>
   </w:abstractNum>
   <w:abstractNum w:abstractNumId="2">
+    <w:nsid w:val="3AC261BC"/>
+    <w:multiLevelType w:val="hybridMultilevel"/>
+    <w:tmpl w:val="A37EB30C"/>
+    <w:lvl w:ilvl="0" w:tplc="0C070001">
+      <w:start w:val="1"/>
+      <w:numFmt w:val="bullet"/>
+      <w:lvlText w:val=""/>
+      <w:lvlJc w:val="left"/>
+      <w:pPr>
+        <w:ind w:left="720" w:hanging="360"/>
+      </w:pPr>
+      <w:rPr>
+        <w:rFonts w:ascii="Symbol" w:hAnsi="Symbol" w:hint="default"/>
+      </w:rPr>
+    </w:lvl>
+    <w:lvl w:ilvl="1" w:tplc="0C070003" w:tentative="1">
+      <w:start w:val="1"/>
+      <w:numFmt w:val="bullet"/>
+      <w:lvlText w:val="o"/>
+      <w:lvlJc w:val="left"/>
+      <w:pPr>
+        <w:ind w:left="1440" w:hanging="360"/>
+      </w:pPr>
+      <w:rPr>
+        <w:rFonts w:ascii="Courier New" w:hAnsi="Courier New" w:cs="Courier New" w:hint="default"/>
+      </w:rPr>
+    </w:lvl>
+    <w:lvl w:ilvl="2" w:tplc="0C070005" w:tentative="1">
+      <w:start w:val="1"/>
+      <w:numFmt w:val="bullet"/>
+      <w:lvlText w:val=""/>
+      <w:lvlJc w:val="left"/>
+      <w:pPr>
+        <w:ind w:left="2160" w:hanging="360"/>
+      </w:pPr>
+      <w:rPr>
+        <w:rFonts w:ascii="Wingdings" w:hAnsi="Wingdings" w:hint="default"/>
+      </w:rPr>
+    </w:lvl>
+    <w:lvl w:ilvl="3" w:tplc="0C070001" w:tentative="1">
+      <w:start w:val="1"/>
+      <w:numFmt w:val="bullet"/>
+      <w:lvlText w:val=""/>
+      <w:lvlJc w:val="left"/>
+      <w:pPr>
+        <w:ind w:left="2880" w:hanging="360"/>
+      </w:pPr>
+      <w:rPr>
+        <w:rFonts w:ascii="Symbol" w:hAnsi="Symbol" w:hint="default"/>
+      </w:rPr>
+    </w:lvl>
+    <w:lvl w:ilvl="4" w:tplc="0C070003" w:tentative="1">
+      <w:start w:val="1"/>
+      <w:numFmt w:val="bullet"/>
+      <w:lvlText w:val="o"/>
+      <w:lvlJc w:val="left"/>
+      <w:pPr>
+        <w:ind w:left="3600" w:hanging="360"/>
+      </w:pPr>
+      <w:rPr>
+        <w:rFonts w:ascii="Courier New" w:hAnsi="Courier New" w:cs="Courier New" w:hint="default"/>
+      </w:rPr>
+    </w:lvl>
+    <w:lvl w:ilvl="5" w:tplc="0C070005" w:tentative="1">
+      <w:start w:val="1"/>
+      <w:numFmt w:val="bullet"/>
+      <w:lvlText w:val=""/>
+      <w:lvlJc w:val="left"/>
+      <w:pPr>
+        <w:ind w:left="4320" w:hanging="360"/>
+      </w:pPr>
+      <w:rPr>
+        <w:rFonts w:ascii="Wingdings" w:hAnsi="Wingdings" w:hint="default"/>
+      </w:rPr>
+    </w:lvl>
+    <w:lvl w:ilvl="6" w:tplc="0C070001" w:tentative="1">
+      <w:start w:val="1"/>
+      <w:numFmt w:val="bullet"/>
+      <w:lvlText w:val=""/>
+      <w:lvlJc w:val="left"/>
+      <w:pPr>
+        <w:ind w:left="5040" w:hanging="360"/>
+      </w:pPr>
+      <w:rPr>
+        <w:rFonts w:ascii="Symbol" w:hAnsi="Symbol" w:hint="default"/>
+      </w:rPr>
+    </w:lvl>
+    <w:lvl w:ilvl="7" w:tplc="0C070003" w:tentative="1">
+      <w:start w:val="1"/>
+      <w:numFmt w:val="bullet"/>
+      <w:lvlText w:val="o"/>
+      <w:lvlJc w:val="left"/>
+      <w:pPr>
+        <w:ind w:left="5760" w:hanging="360"/>
+      </w:pPr>
+      <w:rPr>
+        <w:rFonts w:ascii="Courier New" w:hAnsi="Courier New" w:cs="Courier New" w:hint="default"/>
+      </w:rPr>
+    </w:lvl>
+    <w:lvl w:ilvl="8" w:tplc="0C070005" w:tentative="1">
+      <w:start w:val="1"/>
+      <w:numFmt w:val="bullet"/>
+      <w:lvlText w:val=""/>
+      <w:lvlJc w:val="left"/>
+      <w:pPr>
+        <w:ind w:left="6480" w:hanging="360"/>
+      </w:pPr>
+      <w:rPr>
+        <w:rFonts w:ascii="Wingdings" w:hAnsi="Wingdings" w:hint="default"/>
+      </w:rPr>
+    </w:lvl>
+  </w:abstractNum>
+  <w:abstractNum w:abstractNumId="3">
     <w:nsid w:val="4F2579BD"/>
     <w:multiLevelType w:val="hybridMultilevel"/>
     <w:tmpl w:val="753E39BC"/>
@@ -1002,7 +1111,7 @@
       </w:rPr>
     </w:lvl>
   </w:abstractNum>
-  <w:abstractNum w:abstractNumId="3">
+  <w:abstractNum w:abstractNumId="4">
     <w:nsid w:val="54F74216"/>
     <w:multiLevelType w:val="hybridMultilevel"/>
     <w:tmpl w:val="0BB09B3A"/>
@@ -1116,7 +1225,7 @@
     </w:lvl>
   </w:abstractNum>
   <w:num w:numId="1">
-    <w:abstractNumId w:val="3"/>
+    <w:abstractNumId w:val="4"/>
   </w:num>
   <w:num w:numId="2">
     <w:abstractNumId w:val="0"/>
@@ -1125,6 +1234,9 @@
     <w:abstractNumId w:val="1"/>
   </w:num>
   <w:num w:numId="4">
+    <w:abstractNumId w:val="3"/>
+  </w:num>
+  <w:num w:numId="5">
     <w:abstractNumId w:val="2"/>
   </w:num>
   <w:numIdMacAtCleanup w:val="3"/>
@@ -2871,7 +2983,7 @@
 </file>
 
 <file path=customXml/itemProps1.xml><?xml version="1.0" encoding="utf-8"?>
-<ds:datastoreItem xmlns:ds="http://schemas.openxmlformats.org/officeDocument/2006/customXml" ds:itemID="{915240DB-CE6B-4A18-8F62-879F56C62DAE}">
+<ds:datastoreItem xmlns:ds="http://schemas.openxmlformats.org/officeDocument/2006/customXml" ds:itemID="{EB12AA07-1495-4842-A8A0-1EE7A77E0536}">
   <ds:schemaRefs>
     <ds:schemaRef ds:uri="http://schemas.openxmlformats.org/officeDocument/2006/bibliography"/>
   </ds:schemaRefs>

</xml_diff>

<commit_message>
-added script to create views for ui -inserted right names for views in Data_needed.docx
</commit_message>
<xml_diff>
--- a/u06/Data_needed.docx
+++ b/u06/Data_needed.docx
@@ -50,12 +50,23 @@
       </w:r>
     </w:p>
     <w:p>
-      <w:r>
+      <w:pPr>
+        <w:rPr>
+          <w:b/>
+        </w:rPr>
+      </w:pPr>
+      <w:r>
+        <w:rPr>
+          <w:b/>
+        </w:rPr>
         <w:t xml:space="preserve">-View: </w:t>
       </w:r>
       <w:proofErr w:type="spellStart"/>
       <w:r>
-        <w:t>Results_RankedSeatsPerLandesliste_Current</w:t>
+        <w:rPr>
+          <w:b/>
+        </w:rPr>
+        <w:t>Results_View_Seatdistribution_Bundestag</w:t>
       </w:r>
       <w:proofErr w:type="spellEnd"/>
     </w:p>
@@ -65,6 +76,63 @@
       </w:pPr>
       <w:r>
         <w:t>02 Mitglieder des Bundestages</w:t>
+      </w:r>
+    </w:p>
+    <w:p>
+      <w:r>
+        <w:t>-Ausgabe</w:t>
+      </w:r>
+    </w:p>
+    <w:p>
+      <w:r>
+        <w:tab/>
+        <w:t>-Abgeordnetenliste</w:t>
+      </w:r>
+    </w:p>
+    <w:p>
+      <w:r>
+        <w:t>-Daten</w:t>
+      </w:r>
+    </w:p>
+    <w:p>
+      <w:r>
+        <w:tab/>
+        <w:t>-Jahre</w:t>
+      </w:r>
+    </w:p>
+    <w:p>
+      <w:r>
+        <w:tab/>
+        <w:t>-Abgeordnete: Namen, Partei, Aus welchem Bundesland, DK oder LK + Listenplatz</w:t>
+      </w:r>
+    </w:p>
+    <w:p>
+      <w:pPr>
+        <w:rPr>
+          <w:b/>
+        </w:rPr>
+      </w:pPr>
+      <w:r>
+        <w:rPr>
+          <w:b/>
+        </w:rPr>
+        <w:t xml:space="preserve">-View: </w:t>
+      </w:r>
+      <w:proofErr w:type="spellStart"/>
+      <w:r>
+        <w:rPr>
+          <w:b/>
+        </w:rPr>
+        <w:t>Results_View_Delegates</w:t>
+      </w:r>
+      <w:proofErr w:type="spellEnd"/>
+    </w:p>
+    <w:p>
+      <w:pPr>
+        <w:pStyle w:val="berschrift5"/>
+      </w:pPr>
+      <w:r>
+        <w:t>03 Wahlkreisübersicht</w:t>
       </w:r>
     </w:p>
     <w:p>
@@ -77,55 +145,6 @@
     <w:p>
       <w:r>
         <w:tab/>
-        <w:t>-Abgeordnetenliste</w:t>
-      </w:r>
-    </w:p>
-    <w:p>
-      <w:r>
-        <w:t>-Daten</w:t>
-      </w:r>
-    </w:p>
-    <w:p>
-      <w:r>
-        <w:tab/>
-        <w:t>-Jahre</w:t>
-      </w:r>
-    </w:p>
-    <w:p>
-      <w:r>
-        <w:tab/>
-        <w:t>-Abgeordnete: Namen, Partei, Aus welchem Bundesland, DK oder LK + Listenplatz</w:t>
-      </w:r>
-    </w:p>
-    <w:p>
-      <w:r>
-        <w:t xml:space="preserve">-View: </w:t>
-      </w:r>
-      <w:proofErr w:type="spellStart"/>
-      <w:r>
-        <w:t>Results_</w:t>
-      </w:r>
-      <w:r>
-        <w:t>Delegates</w:t>
-      </w:r>
-      <w:proofErr w:type="spellEnd"/>
-    </w:p>
-    <w:p>
-      <w:pPr>
-        <w:pStyle w:val="berschrift5"/>
-      </w:pPr>
-      <w:r>
-        <w:t>03 Wahlkreisübersicht</w:t>
-      </w:r>
-    </w:p>
-    <w:p>
-      <w:r>
-        <w:t>-Ausgabe</w:t>
-      </w:r>
-    </w:p>
-    <w:p>
-      <w:r>
-        <w:tab/>
         <w:t>-Wahlbeteiligung</w:t>
       </w:r>
     </w:p>
@@ -150,7 +169,46 @@
         <w:t>-Delta zu Vorjahr</w:t>
       </w:r>
     </w:p>
-    <w:p/>
+    <w:p>
+      <w:pPr>
+        <w:rPr>
+          <w:b/>
+          <w:lang w:val="en-US"/>
+        </w:rPr>
+      </w:pPr>
+      <w:r>
+        <w:rPr>
+          <w:b/>
+          <w:lang w:val="en-US"/>
+        </w:rPr>
+        <w:t xml:space="preserve">-Views: </w:t>
+      </w:r>
+      <w:proofErr w:type="spellStart"/>
+      <w:r>
+        <w:rPr>
+          <w:b/>
+          <w:lang w:val="en-US"/>
+        </w:rPr>
+        <w:t>Results_View_WahlkreisOverview_FirstVoteWinners</w:t>
+      </w:r>
+      <w:proofErr w:type="spellEnd"/>
+      <w:r>
+        <w:rPr>
+          <w:b/>
+          <w:lang w:val="en-US"/>
+        </w:rPr>
+        <w:t xml:space="preserve">, </w:t>
+      </w:r>
+      <w:proofErr w:type="spellStart"/>
+      <w:r>
+        <w:rPr>
+          <w:b/>
+          <w:lang w:val="en-US"/>
+        </w:rPr>
+        <w:t>Results_View_WahlkreisOverview_SecondVoteDistribution</w:t>
+      </w:r>
+      <w:proofErr w:type="spellEnd"/>
+    </w:p>
     <w:p>
       <w:pPr>
         <w:pStyle w:val="berschrift5"/>
@@ -2983,7 +3041,7 @@
 </file>
 
 <file path=customXml/itemProps1.xml><?xml version="1.0" encoding="utf-8"?>
-<ds:datastoreItem xmlns:ds="http://schemas.openxmlformats.org/officeDocument/2006/customXml" ds:itemID="{EB12AA07-1495-4842-A8A0-1EE7A77E0536}">
+<ds:datastoreItem xmlns:ds="http://schemas.openxmlformats.org/officeDocument/2006/customXml" ds:itemID="{F0A3A5C3-948F-49E8-877F-392717CA3D7E}">
   <ds:schemaRefs>
     <ds:schemaRef ds:uri="http://schemas.openxmlformats.org/officeDocument/2006/bibliography"/>
   </ds:schemaRefs>

</xml_diff>